<commit_message>
Added iD Tech position and updated some descriptions
</commit_message>
<xml_diff>
--- a/Resume Base.docx
+++ b/Resume Base.docx
@@ -93,54 +93,47 @@
                             <w:pPr>
                               <w:jc w:val="right"/>
                             </w:pPr>
-                            <w:r>
-                              <w:t>Personal Website</w:t>
-                            </w:r>
-                            <w:r>
-                              <w:t xml:space="preserve"> • </w:t>
-                            </w:r>
                             <w:hyperlink r:id="rId6" w:history="1">
                               <w:r>
                                 <w:rPr>
                                   <w:rStyle w:val="Hyperlink"/>
                                 </w:rPr>
-                                <w:t>Lin</w:t>
+                                <w:t xml:space="preserve">Personal </w:t>
                               </w:r>
                               <w:r>
                                 <w:rPr>
                                   <w:rStyle w:val="Hyperlink"/>
                                 </w:rPr>
-                                <w:t>k</w:t>
+                                <w:t>W</w:t>
                               </w:r>
                               <w:r>
                                 <w:rPr>
                                   <w:rStyle w:val="Hyperlink"/>
                                 </w:rPr>
-                                <w:t>edIn</w:t>
+                                <w:t>ebsite</w:t>
                               </w:r>
                             </w:hyperlink>
                             <w:r>
                               <w:t xml:space="preserve"> • </w:t>
                             </w:r>
                             <w:hyperlink r:id="rId7" w:history="1">
+                              <w:r>
+                                <w:rPr>
+                                  <w:rStyle w:val="Hyperlink"/>
+                                </w:rPr>
+                                <w:t>LinkedIn</w:t>
+                              </w:r>
+                            </w:hyperlink>
+                            <w:r>
+                              <w:t xml:space="preserve"> • </w:t>
+                            </w:r>
+                            <w:hyperlink r:id="rId8" w:history="1">
                               <w:proofErr w:type="spellStart"/>
                               <w:r>
                                 <w:rPr>
                                   <w:rStyle w:val="Hyperlink"/>
                                 </w:rPr>
-                                <w:t>Gi</w:t>
-                              </w:r>
-                              <w:r>
-                                <w:rPr>
-                                  <w:rStyle w:val="Hyperlink"/>
-                                </w:rPr>
-                                <w:t>t</w:t>
-                              </w:r>
-                              <w:r>
-                                <w:rPr>
-                                  <w:rStyle w:val="Hyperlink"/>
-                                </w:rPr>
-                                <w:t>hub</w:t>
+                                <w:t>Github</w:t>
                               </w:r>
                               <w:proofErr w:type="spellEnd"/>
                             </w:hyperlink>
@@ -213,54 +206,47 @@
                       <w:pPr>
                         <w:jc w:val="right"/>
                       </w:pPr>
-                      <w:r>
-                        <w:t>Personal Website</w:t>
-                      </w:r>
-                      <w:r>
-                        <w:t xml:space="preserve"> • </w:t>
-                      </w:r>
-                      <w:hyperlink r:id="rId8" w:history="1">
+                      <w:hyperlink r:id="rId9" w:history="1">
                         <w:r>
                           <w:rPr>
                             <w:rStyle w:val="Hyperlink"/>
                           </w:rPr>
-                          <w:t>Lin</w:t>
+                          <w:t xml:space="preserve">Personal </w:t>
                         </w:r>
                         <w:r>
                           <w:rPr>
                             <w:rStyle w:val="Hyperlink"/>
                           </w:rPr>
-                          <w:t>k</w:t>
+                          <w:t>W</w:t>
                         </w:r>
                         <w:r>
                           <w:rPr>
                             <w:rStyle w:val="Hyperlink"/>
                           </w:rPr>
-                          <w:t>edIn</w:t>
+                          <w:t>ebsite</w:t>
                         </w:r>
                       </w:hyperlink>
                       <w:r>
                         <w:t xml:space="preserve"> • </w:t>
                       </w:r>
-                      <w:hyperlink r:id="rId9" w:history="1">
+                      <w:hyperlink r:id="rId10" w:history="1">
+                        <w:r>
+                          <w:rPr>
+                            <w:rStyle w:val="Hyperlink"/>
+                          </w:rPr>
+                          <w:t>LinkedIn</w:t>
+                        </w:r>
+                      </w:hyperlink>
+                      <w:r>
+                        <w:t xml:space="preserve"> • </w:t>
+                      </w:r>
+                      <w:hyperlink r:id="rId11" w:history="1">
                         <w:proofErr w:type="spellStart"/>
                         <w:r>
                           <w:rPr>
                             <w:rStyle w:val="Hyperlink"/>
                           </w:rPr>
-                          <w:t>Gi</w:t>
-                        </w:r>
-                        <w:r>
-                          <w:rPr>
-                            <w:rStyle w:val="Hyperlink"/>
-                          </w:rPr>
-                          <w:t>t</w:t>
-                        </w:r>
-                        <w:r>
-                          <w:rPr>
-                            <w:rStyle w:val="Hyperlink"/>
-                          </w:rPr>
-                          <w:t>hub</w:t>
+                          <w:t>Github</w:t>
                         </w:r>
                         <w:proofErr w:type="spellEnd"/>
                       </w:hyperlink>
@@ -296,7 +282,7 @@
       </w:pPr>
       <w:r>
         <w:pict w14:anchorId="1BC6A766">
-          <v:rect id="_x0000_i1033" style="width:540pt;height:1.5pt" o:hralign="center" o:hrstd="t" o:hrnoshade="t" o:hr="t" fillcolor="#8055a2" stroked="f"/>
+          <v:rect id="_x0000_i1025" style="width:540pt;height:1.5pt" o:hralign="center" o:hrstd="t" o:hrnoshade="t" o:hr="t" fillcolor="#8055a2" stroked="f"/>
         </w:pict>
       </w:r>
     </w:p>
@@ -310,10 +296,45 @@
     </w:p>
     <w:p>
       <w:r>
-        <w:t>Adaptable web developer skilled in front-end and back-end development, proficient in React and Node.js. Experienced in building scalable web applications prioritizing user experience. Seeking a co-op/internship to further develop skills and contribute to impactful projects.</w:t>
-      </w:r>
-    </w:p>
-    <w:p/>
+        <w:t xml:space="preserve">Adaptable web developer </w:t>
+      </w:r>
+      <w:r>
+        <w:t>with a solid foundation</w:t>
+      </w:r>
+      <w:r>
+        <w:t xml:space="preserve"> in front-end and back-end </w:t>
+      </w:r>
+      <w:r>
+        <w:t>technologies</w:t>
+      </w:r>
+      <w:r>
+        <w:t xml:space="preserve">, </w:t>
+      </w:r>
+      <w:r>
+        <w:t>including</w:t>
+      </w:r>
+      <w:r>
+        <w:t xml:space="preserve"> React and Node.js</w:t>
+      </w:r>
+      <w:r>
+        <w:t xml:space="preserve">. </w:t>
+      </w:r>
+      <w:r>
+        <w:t>Experienced in building scalable web applications with a focus on user experience.</w:t>
+      </w:r>
+      <w:r>
+        <w:t xml:space="preserve"> </w:t>
+      </w:r>
+      <w:r>
+        <w:t xml:space="preserve">Passionate about problem-solving and eager to contribute to impactful projects </w:t>
+      </w:r>
+      <w:r>
+        <w:t>that provide ease and fulfillment</w:t>
+      </w:r>
+      <w:r>
+        <w:t xml:space="preserve"> to users.</w:t>
+      </w:r>
+    </w:p>
     <w:p>
       <w:pPr>
         <w:pStyle w:val="Heading1"/>
@@ -420,7 +441,7 @@
     <w:p>
       <w:r>
         <w:pict w14:anchorId="183038F7">
-          <v:rect id="_x0000_i1054" style="width:540pt;height:1.5pt" o:hralign="center" o:hrstd="t" o:hrnoshade="t" o:hr="t" fillcolor="#8055a2" stroked="f"/>
+          <v:rect id="_x0000_i1026" style="width:540pt;height:1.5pt" o:hralign="center" o:hrstd="t" o:hrnoshade="t" o:hr="t" fillcolor="#8055a2" stroked="f"/>
         </w:pict>
       </w:r>
     </w:p>
@@ -434,6 +455,10 @@
     </w:p>
     <w:p>
       <w:pPr>
+        <w:rPr>
+          <w:b/>
+          <w:bCs/>
+        </w:rPr>
         <w:sectPr>
           <w:type w:val="continuous"/>
           <w:pgSz w:w="12240" w:h="15840"/>
@@ -455,7 +480,14 @@
           <w:b/>
           <w:bCs/>
         </w:rPr>
-        <w:t xml:space="preserve">Web Developer, Xana </w:t>
+        <w:t>Technical Instructor</w:t>
+      </w:r>
+      <w:r>
+        <w:rPr>
+          <w:b/>
+          <w:bCs/>
+        </w:rPr>
+        <w:t xml:space="preserve">, </w:t>
       </w:r>
       <w:proofErr w:type="spellStart"/>
       <w:r>
@@ -463,7 +495,7 @@
           <w:b/>
           <w:bCs/>
         </w:rPr>
-        <w:t>Adhoc</w:t>
+        <w:t>iD</w:t>
       </w:r>
       <w:proofErr w:type="spellEnd"/>
       <w:r>
@@ -471,7 +503,7 @@
           <w:b/>
           <w:bCs/>
         </w:rPr>
-        <w:t xml:space="preserve"> Studios </w:t>
+        <w:t xml:space="preserve"> Tech </w:t>
       </w:r>
     </w:p>
     <w:p>
@@ -494,7 +526,35 @@
           <w:b/>
           <w:bCs/>
         </w:rPr>
-        <w:t>June 2023 - Aug. 2023</w:t>
+        <w:t>Jan</w:t>
+      </w:r>
+      <w:r>
+        <w:rPr>
+          <w:b/>
+          <w:bCs/>
+        </w:rPr>
+        <w:t xml:space="preserve"> 202</w:t>
+      </w:r>
+      <w:r>
+        <w:rPr>
+          <w:b/>
+          <w:bCs/>
+        </w:rPr>
+        <w:t>5</w:t>
+      </w:r>
+      <w:r>
+        <w:rPr>
+          <w:b/>
+          <w:bCs/>
+        </w:rPr>
+        <w:t xml:space="preserve"> </w:t>
+      </w:r>
+      <w:r>
+        <w:rPr>
+          <w:b/>
+          <w:bCs/>
+        </w:rPr>
+        <w:t>- Current</w:t>
       </w:r>
     </w:p>
     <w:p>
@@ -507,7 +567,16 @@
         <w:ind w:left="576" w:hanging="288"/>
       </w:pPr>
       <w:r>
-        <w:t xml:space="preserve">Co-designed an interactive experience featured on the website using A-Frame. </w:t>
+        <w:t>Taught</w:t>
+      </w:r>
+      <w:r>
+        <w:t xml:space="preserve"> students (ages 9+) in </w:t>
+      </w:r>
+      <w:r>
+        <w:t xml:space="preserve">computer science </w:t>
+      </w:r>
+      <w:r>
+        <w:t>through one-on-one remote lessons via Zoom.</w:t>
       </w:r>
     </w:p>
     <w:p>
@@ -518,34 +587,6 @@
           <w:numId w:val="2"/>
         </w:numPr>
         <w:ind w:left="576" w:hanging="288"/>
-      </w:pPr>
-      <w:r>
-        <w:t xml:space="preserve">Refactored and bug-fixed legacy </w:t>
-      </w:r>
-      <w:proofErr w:type="spellStart"/>
-      <w:r>
-        <w:t>javascript</w:t>
-      </w:r>
-      <w:proofErr w:type="spellEnd"/>
-      <w:r>
-        <w:t xml:space="preserve">, as well as consolidated complex CSS. </w:t>
-      </w:r>
-    </w:p>
-    <w:p>
-      <w:pPr>
-        <w:pStyle w:val="ListParagraph"/>
-        <w:numPr>
-          <w:ilvl w:val="0"/>
-          <w:numId w:val="2"/>
-        </w:numPr>
-        <w:ind w:left="576" w:hanging="288"/>
-      </w:pPr>
-      <w:r>
-        <w:t>Collaborated as a member of a team of 7 to streamline the website and expand its scope</w:t>
-      </w:r>
-    </w:p>
-    <w:p>
-      <w:pPr>
         <w:sectPr>
           <w:type w:val="continuous"/>
           <w:pgSz w:w="12240" w:h="15840"/>
@@ -554,20 +595,66 @@
           <w:docGrid w:linePitch="360"/>
         </w:sectPr>
       </w:pPr>
-    </w:p>
-    <w:p>
-      <w:pPr>
-        <w:rPr>
-          <w:b/>
-          <w:bCs/>
-        </w:rPr>
-      </w:pPr>
-      <w:r>
-        <w:rPr>
-          <w:b/>
-          <w:bCs/>
-        </w:rPr>
-        <w:t>Receptionist, AFC Custom Granite</w:t>
+      <w:r>
+        <w:t>Customize</w:t>
+      </w:r>
+      <w:r>
+        <w:t>d</w:t>
+      </w:r>
+      <w:r>
+        <w:t xml:space="preserve"> lesson plans to match each student’s experience level, learning pace, and interests</w:t>
+      </w:r>
+      <w:r>
+        <w:t xml:space="preserve">, </w:t>
+      </w:r>
+      <w:r>
+        <w:t>to foster</w:t>
+      </w:r>
+      <w:r>
+        <w:t xml:space="preserve"> </w:t>
+      </w:r>
+      <w:r>
+        <w:t xml:space="preserve">a </w:t>
+      </w:r>
+      <w:r>
+        <w:t xml:space="preserve">supportive learning environment to encourage creativity and </w:t>
+      </w:r>
+      <w:r>
+        <w:t>improve comprehension</w:t>
+      </w:r>
+      <w:r>
+        <w:t>.</w:t>
+      </w:r>
+    </w:p>
+    <w:p>
+      <w:pPr>
+        <w:rPr>
+          <w:b/>
+          <w:bCs/>
+        </w:rPr>
+      </w:pPr>
+      <w:r>
+        <w:rPr>
+          <w:b/>
+          <w:bCs/>
+        </w:rPr>
+        <w:t xml:space="preserve">Web Developer, Xana </w:t>
+      </w:r>
+      <w:proofErr w:type="spellStart"/>
+      <w:r>
+        <w:rPr>
+          <w:b/>
+          <w:bCs/>
+        </w:rPr>
+        <w:t>Adhoc</w:t>
+      </w:r>
+      <w:proofErr w:type="spellEnd"/>
+      <w:r>
+        <w:rPr>
+          <w:b/>
+          <w:bCs/>
+        </w:rPr>
+        <w:t xml:space="preserve"> Studios </w:t>
       </w:r>
     </w:p>
     <w:p>
@@ -590,7 +677,7 @@
           <w:b/>
           <w:bCs/>
         </w:rPr>
-        <w:t>June 2022 - Aug. 2022</w:t>
+        <w:t>June 2023 - Aug. 2023</w:t>
       </w:r>
     </w:p>
     <w:p>
@@ -598,12 +685,12 @@
         <w:pStyle w:val="ListParagraph"/>
         <w:numPr>
           <w:ilvl w:val="0"/>
-          <w:numId w:val="1"/>
+          <w:numId w:val="2"/>
         </w:numPr>
         <w:ind w:left="576" w:hanging="288"/>
       </w:pPr>
       <w:r>
-        <w:t xml:space="preserve">Provided exceptional customer service, especially when introducing our fabrication process. </w:t>
+        <w:t>Co-designed and implemented interactive experiences using A-Frame for a web-based VR project.</w:t>
       </w:r>
     </w:p>
     <w:p>
@@ -611,12 +698,12 @@
         <w:pStyle w:val="ListParagraph"/>
         <w:numPr>
           <w:ilvl w:val="0"/>
-          <w:numId w:val="1"/>
+          <w:numId w:val="2"/>
         </w:numPr>
         <w:ind w:left="576" w:hanging="288"/>
       </w:pPr>
       <w:r>
-        <w:t xml:space="preserve">Scheduled appointments for measurements and installations, improving overall organization. </w:t>
+        <w:t>Refactored and optimized JavaScript code, improving site performance and maintainability.</w:t>
       </w:r>
     </w:p>
     <w:p>
@@ -624,31 +711,9 @@
         <w:pStyle w:val="ListParagraph"/>
         <w:numPr>
           <w:ilvl w:val="0"/>
-          <w:numId w:val="1"/>
+          <w:numId w:val="2"/>
         </w:numPr>
         <w:ind w:left="576" w:hanging="288"/>
-      </w:pPr>
-      <w:r>
-        <w:t xml:space="preserve">Maintained a clean and organized office environment despite the pervasive granite dust. </w:t>
-      </w:r>
-    </w:p>
-    <w:p>
-      <w:r>
-        <w:pict w14:anchorId="2DF8FF9D">
-          <v:rect id="_x0000_i1055" style="width:540pt;height:1.5pt" o:hralign="center" o:hrstd="t" o:hrnoshade="t" o:hr="t" fillcolor="#8055a2" stroked="f"/>
-        </w:pict>
-      </w:r>
-    </w:p>
-    <w:p>
-      <w:pPr>
-        <w:pStyle w:val="Heading1"/>
-      </w:pPr>
-      <w:r>
-        <w:t>EDUCATION</w:t>
-      </w:r>
-    </w:p>
-    <w:p>
-      <w:pPr>
         <w:sectPr>
           <w:type w:val="continuous"/>
           <w:pgSz w:w="12240" w:h="15840"/>
@@ -657,6 +722,44 @@
           <w:docGrid w:linePitch="360"/>
         </w:sectPr>
       </w:pPr>
+      <w:r>
+        <w:t xml:space="preserve">Collaborated </w:t>
+      </w:r>
+      <w:r>
+        <w:t>with</w:t>
+      </w:r>
+      <w:r>
+        <w:t xml:space="preserve"> a team of 7 to </w:t>
+      </w:r>
+      <w:r>
+        <w:t>enhance website functionality and improve user experience.</w:t>
+      </w:r>
+    </w:p>
+    <w:p>
+      <w:r>
+        <w:pict w14:anchorId="2DF8FF9D">
+          <v:rect id="_x0000_i1027" style="width:540pt;height:1.5pt" o:hralign="center" o:hrstd="t" o:hrnoshade="t" o:hr="t" fillcolor="#8055a2" stroked="f"/>
+        </w:pict>
+      </w:r>
+    </w:p>
+    <w:p>
+      <w:pPr>
+        <w:pStyle w:val="Heading1"/>
+      </w:pPr>
+      <w:r>
+        <w:t>EDUCATION</w:t>
+      </w:r>
+    </w:p>
+    <w:p>
+      <w:pPr>
+        <w:sectPr>
+          <w:type w:val="continuous"/>
+          <w:pgSz w:w="12240" w:h="15840"/>
+          <w:pgMar w:top="1440" w:right="1440" w:bottom="1440" w:left="1440" w:header="720" w:footer="720" w:gutter="0"/>
+          <w:cols w:space="720"/>
+          <w:docGrid w:linePitch="360"/>
+        </w:sectPr>
+      </w:pPr>
     </w:p>
     <w:p>
       <w:pPr>
@@ -671,21 +774,7 @@
           <w:b/>
           <w:bCs/>
         </w:rPr>
-        <w:t>Bachelor of Science</w:t>
-      </w:r>
-      <w:r>
-        <w:rPr>
-          <w:b/>
-          <w:bCs/>
-        </w:rPr>
-        <w:t>,</w:t>
-      </w:r>
-      <w:r>
-        <w:rPr>
-          <w:b/>
-          <w:bCs/>
-        </w:rPr>
-        <w:t xml:space="preserve"> Game Design and Development 2024</w:t>
+        <w:t>Bachelor of Science, Game Design and Development 2024</w:t>
       </w:r>
     </w:p>
     <w:p>
@@ -845,7 +934,7 @@
     <w:p>
       <w:r>
         <w:pict w14:anchorId="071E6B74">
-          <v:rect id="_x0000_i1053" style="width:540pt;height:1.5pt" o:hralign="center" o:hrstd="t" o:hrnoshade="t" o:hr="t" fillcolor="#8055a2" stroked="f"/>
+          <v:rect id="_x0000_i1028" style="width:540pt;height:1.5pt" o:hralign="center" o:hrstd="t" o:hrnoshade="t" o:hr="t" fillcolor="#8055a2" stroked="f"/>
         </w:pict>
       </w:r>
     </w:p>
@@ -911,7 +1000,19 @@
     </w:p>
     <w:p>
       <w:r>
-        <w:t xml:space="preserve">A React website to play a quick scrabble-like game with friends. </w:t>
+        <w:t>A</w:t>
+      </w:r>
+      <w:r>
+        <w:t xml:space="preserve"> React-based scrabble-style multiplayer game, </w:t>
+      </w:r>
+      <w:r>
+        <w:t>utilizing</w:t>
+      </w:r>
+      <w:r>
+        <w:t xml:space="preserve"> Redis and MongoDB for user authentication</w:t>
+      </w:r>
+      <w:r>
+        <w:t xml:space="preserve">. </w:t>
       </w:r>
     </w:p>
     <w:p>
@@ -924,7 +1025,7 @@
         <w:ind w:left="576" w:hanging="288"/>
       </w:pPr>
       <w:r>
-        <w:t>Utilizes Redis and MongoDB for the login system, and deployed using Heroku.</w:t>
+        <w:t>Designed and deployed the platform on Heroku, optimizing for scalability and responsiveness.</w:t>
       </w:r>
     </w:p>
     <w:p>
@@ -935,17 +1036,6 @@
           <w:numId w:val="1"/>
         </w:numPr>
         <w:ind w:left="576" w:hanging="288"/>
-      </w:pPr>
-      <w:r>
-        <w:t>Uses Tailwind for styling.</w:t>
-      </w:r>
-    </w:p>
-    <w:p>
-      <w:pPr>
-        <w:rPr>
-          <w:b/>
-          <w:bCs/>
-        </w:rPr>
         <w:sectPr>
           <w:type w:val="continuous"/>
           <w:pgSz w:w="12240" w:h="15840"/>
@@ -954,6 +1044,15 @@
           <w:docGrid w:linePitch="360"/>
         </w:sectPr>
       </w:pPr>
+      <w:r>
+        <w:t xml:space="preserve">Styled the UI using Tailwind, ensuring a clean and </w:t>
+      </w:r>
+      <w:r>
+        <w:t>user-friendly</w:t>
+      </w:r>
+      <w:r>
+        <w:t xml:space="preserve"> design.</w:t>
+      </w:r>
     </w:p>
     <w:p>
       <w:pPr>
@@ -993,12 +1092,38 @@
           <w:b/>
           <w:bCs/>
         </w:rPr>
-        <w:t>Fed. 2024 – Mar. 2024</w:t>
-      </w:r>
-    </w:p>
-    <w:p>
-      <w:r>
-        <w:t xml:space="preserve">A collaborative joke-writing media service, supported by a NodeJS server hosted on Heroku. </w:t>
+        <w:t>Fe</w:t>
+      </w:r>
+      <w:r>
+        <w:rPr>
+          <w:b/>
+          <w:bCs/>
+        </w:rPr>
+        <w:t>b</w:t>
+      </w:r>
+      <w:r>
+        <w:rPr>
+          <w:b/>
+          <w:bCs/>
+        </w:rPr>
+        <w:t>. 2024 – Mar. 2024</w:t>
+      </w:r>
+    </w:p>
+    <w:p>
+      <w:r>
+        <w:t>A</w:t>
+      </w:r>
+      <w:r>
+        <w:t xml:space="preserve"> Node.js-powered</w:t>
+      </w:r>
+      <w:r>
+        <w:t xml:space="preserve"> collaborative joke-writing </w:t>
+      </w:r>
+      <w:r>
+        <w:t>platform</w:t>
+      </w:r>
+      <w:r>
+        <w:t xml:space="preserve">, hosted on Heroku. </w:t>
       </w:r>
     </w:p>
     <w:p>
@@ -1018,6 +1143,9 @@
         <w:t>Bulma</w:t>
       </w:r>
       <w:proofErr w:type="spellEnd"/>
+      <w:r>
+        <w:t xml:space="preserve"> CSS</w:t>
+      </w:r>
       <w:r>
         <w:t xml:space="preserve"> to improve the client-side interface. </w:t>
       </w:r>

</xml_diff>